<commit_message>
Updated changes to my portfolio
</commit_message>
<xml_diff>
--- a/Kareen_CV.docx
+++ b/Kareen_CV.docx
@@ -4,7 +4,7 @@
   <w:body>
     <w:p>
       <w:pPr>
-        <w:pStyle w:val="8"/>
+        <w:pStyle w:val="6"/>
         <w:keepNext w:val="0"/>
         <w:keepLines w:val="0"/>
         <w:widowControl/>
@@ -29,7 +29,7 @@
     </w:p>
     <w:p>
       <w:pPr>
-        <w:pStyle w:val="8"/>
+        <w:pStyle w:val="6"/>
         <w:keepNext w:val="0"/>
         <w:keepLines w:val="0"/>
         <w:widowControl/>
@@ -133,7 +133,7 @@
       </w:r>
       <w:r>
         <w:rPr>
-          <w:rStyle w:val="7"/>
+          <w:rStyle w:val="5"/>
           <w:rFonts w:hint="default" w:ascii="Georgia" w:hAnsi="Georgia" w:cs="Georgia"/>
           <w:sz w:val="22"/>
           <w:szCs w:val="22"/>
@@ -153,7 +153,7 @@
     </w:p>
     <w:p>
       <w:pPr>
-        <w:pStyle w:val="8"/>
+        <w:pStyle w:val="6"/>
         <w:keepNext w:val="0"/>
         <w:keepLines w:val="0"/>
         <w:widowControl/>
@@ -220,8 +220,6 @@
         </w:rPr>
         <w:br w:type="textWrapping"/>
       </w:r>
-      <w:bookmarkStart w:id="0" w:name="_GoBack"/>
-      <w:bookmarkEnd w:id="0"/>
     </w:p>
     <w:p>
       <w:pPr>
@@ -239,7 +237,7 @@
       </w:pPr>
       <w:r>
         <w:rPr>
-          <w:rStyle w:val="9"/>
+          <w:rStyle w:val="7"/>
           <w:rFonts w:hint="default" w:ascii="Georgia" w:hAnsi="Georgia" w:cs="Georgia"/>
           <w:b/>
           <w:bCs/>
@@ -258,14 +256,13 @@
         <w:widowControl/>
         <w:suppressLineNumbers w:val="0"/>
         <w:rPr>
-          <w:rStyle w:val="9"/>
+          <w:rStyle w:val="7"/>
           <w:rFonts w:hint="default" w:ascii="Georgia" w:hAnsi="Georgia" w:cs="Georgia"/>
           <w:b w:val="0"/>
           <w:bCs w:val="0"/>
           <w:sz w:val="28"/>
           <w:szCs w:val="28"/>
           <w:u w:val="single"/>
-          <w:lang w:val="en-US"/>
         </w:rPr>
       </w:pPr>
       <w:r>
@@ -276,7 +273,7 @@
           <w:sz w:val="24"/>
           <w:szCs w:val="24"/>
         </w:rPr>
-        <w:t xml:space="preserve">Enthusiastic and dedicated 200-level Software Engineering student seeking a SIWES internship to apply and grow my skills in software development. Passionate about solving real-world problems using Java, C++, and web technologies. </w:t>
+        <w:t xml:space="preserve">Enthusiastic and dedicated </w:t>
       </w:r>
       <w:r>
         <w:rPr>
@@ -287,7 +284,7 @@
           <w:szCs w:val="24"/>
           <w:lang w:val="en-US"/>
         </w:rPr>
-        <w:t>I am e</w:t>
+        <w:t>3</w:t>
       </w:r>
       <w:r>
         <w:rPr>
@@ -297,18 +294,39 @@
           <w:sz w:val="24"/>
           <w:szCs w:val="24"/>
         </w:rPr>
-        <w:t>specially interested in Fullstack development, where I can combine creativity with technical ability—my two strongest attributes</w:t>
-      </w:r>
-      <w:r>
-        <w:rPr>
-          <w:rFonts w:hint="default" w:ascii="Georgia" w:hAnsi="Georgia" w:cs="Georgia"/>
+        <w:t>00-level Software Engineering student seeking a SIWES internship to apply and grow my ski</w:t>
+      </w:r>
+      <w:bookmarkStart w:id="0" w:name="_GoBack"/>
+      <w:bookmarkEnd w:id="0"/>
+      <w:r>
+        <w:rPr>
+          <w:rFonts w:hint="default" w:ascii="Georgia" w:hAnsi="Georgia" w:eastAsia="SimSun" w:cs="Georgia"/>
           <w:b w:val="0"/>
           <w:bCs w:val="0"/>
           <w:sz w:val="24"/>
           <w:szCs w:val="24"/>
-          <w:lang w:val="en-US"/>
-        </w:rPr>
-        <w:t>.</w:t>
+        </w:rPr>
+        <w:t xml:space="preserve">lls in software development. With a strong foundation in Java, C++, and web technologies (HTML, CSS, JavaScript), I’m passionate about building digital solutions that improve lives. </w:t>
+      </w:r>
+      <w:r>
+        <w:rPr>
+          <w:rFonts w:hint="default" w:ascii="Georgia" w:hAnsi="Georgia" w:eastAsia="SimSun" w:cs="Georgia"/>
+          <w:b w:val="0"/>
+          <w:bCs w:val="0"/>
+          <w:sz w:val="24"/>
+          <w:szCs w:val="24"/>
+        </w:rPr>
+        <w:t>I’m currently exploring frameworks like React Native and Ionic to extend my capabilities into cross-platform development.</w:t>
+      </w:r>
+      <w:r>
+        <w:rPr>
+          <w:rFonts w:hint="default" w:ascii="Georgia" w:hAnsi="Georgia" w:eastAsia="SimSun" w:cs="Georgia"/>
+          <w:b w:val="0"/>
+          <w:bCs w:val="0"/>
+          <w:sz w:val="24"/>
+          <w:szCs w:val="24"/>
+        </w:rPr>
+        <w:t>My blend of creativity and technical acumen enables me to adapt quickly and contribute meaningfully to real-world projects.</w:t>
       </w:r>
     </w:p>
     <w:p>
@@ -327,7 +345,7 @@
       </w:pPr>
       <w:r>
         <w:rPr>
-          <w:rStyle w:val="9"/>
+          <w:rStyle w:val="7"/>
           <w:rFonts w:hint="default" w:ascii="Georgia" w:hAnsi="Georgia" w:cs="Georgia"/>
           <w:b/>
           <w:bCs/>
@@ -340,7 +358,7 @@
     </w:p>
     <w:p>
       <w:pPr>
-        <w:pStyle w:val="8"/>
+        <w:pStyle w:val="6"/>
         <w:keepNext w:val="0"/>
         <w:keepLines w:val="0"/>
         <w:widowControl/>
@@ -423,7 +441,7 @@
       </w:pPr>
       <w:r>
         <w:rPr>
-          <w:rStyle w:val="9"/>
+          <w:rStyle w:val="7"/>
           <w:rFonts w:hint="default" w:ascii="Georgia" w:hAnsi="Georgia" w:cs="Georgia"/>
           <w:b/>
           <w:bCs/>
@@ -436,7 +454,7 @@
     </w:p>
     <w:p>
       <w:pPr>
-        <w:pStyle w:val="8"/>
+        <w:pStyle w:val="6"/>
         <w:keepNext w:val="0"/>
         <w:keepLines w:val="0"/>
         <w:widowControl/>
@@ -449,7 +467,7 @@
       </w:pPr>
       <w:r>
         <w:rPr>
-          <w:rStyle w:val="9"/>
+          <w:rStyle w:val="7"/>
           <w:rFonts w:hint="default" w:ascii="Georgia" w:hAnsi="Georgia" w:cs="Georgia"/>
         </w:rPr>
         <w:t>Programming Languages:</w:t>
@@ -478,12 +496,12 @@
           <w:rFonts w:hint="default" w:ascii="Georgia" w:hAnsi="Georgia" w:cs="Georgia"/>
           <w:lang w:val="en-US"/>
         </w:rPr>
-        <w:t>PHP, JavaScript</w:t>
-      </w:r>
-    </w:p>
-    <w:p>
-      <w:pPr>
-        <w:pStyle w:val="8"/>
+        <w:t>PHP</w:t>
+      </w:r>
+    </w:p>
+    <w:p>
+      <w:pPr>
+        <w:pStyle w:val="6"/>
         <w:keepNext w:val="0"/>
         <w:keepLines w:val="0"/>
         <w:widowControl/>
@@ -495,7 +513,7 @@
       </w:pPr>
       <w:r>
         <w:rPr>
-          <w:rStyle w:val="9"/>
+          <w:rStyle w:val="7"/>
           <w:rFonts w:hint="default" w:ascii="Georgia" w:hAnsi="Georgia" w:cs="Georgia"/>
         </w:rPr>
         <w:t>Tools &amp; Technologies:</w:t>
@@ -522,7 +540,7 @@
     </w:p>
     <w:p>
       <w:pPr>
-        <w:pStyle w:val="8"/>
+        <w:pStyle w:val="6"/>
         <w:keepNext w:val="0"/>
         <w:keepLines w:val="0"/>
         <w:widowControl/>
@@ -530,6 +548,7 @@
         <w:ind w:left="720"/>
         <w:rPr>
           <w:rFonts w:hint="default" w:ascii="Georgia" w:hAnsi="Georgia" w:cs="Georgia"/>
+          <w:lang w:val="en-US"/>
         </w:rPr>
       </w:pPr>
       <w:r>
@@ -547,6 +566,46 @@
           <w:lang w:val="en-US"/>
         </w:rPr>
         <w:t xml:space="preserve"> GitHub and Git</w:t>
+      </w:r>
+    </w:p>
+    <w:p>
+      <w:pPr>
+        <w:pStyle w:val="6"/>
+        <w:keepNext w:val="0"/>
+        <w:keepLines w:val="0"/>
+        <w:widowControl/>
+        <w:suppressLineNumbers w:val="0"/>
+        <w:ind w:left="720"/>
+        <w:rPr>
+          <w:rFonts w:hint="default" w:ascii="Georgia" w:hAnsi="Georgia" w:cs="Georgia"/>
+          <w:lang w:val="en-US"/>
+        </w:rPr>
+      </w:pPr>
+      <w:r>
+        <w:rPr>
+          <w:rFonts w:hint="default" w:ascii="Georgia" w:hAnsi="Georgia" w:eastAsia="SimSun" w:cs="Georgia"/>
+          <w:b/>
+          <w:bCs/>
+          <w:sz w:val="24"/>
+          <w:szCs w:val="24"/>
+        </w:rPr>
+        <w:t>CMS &amp; Website Builders:</w:t>
+      </w:r>
+      <w:r>
+        <w:rPr>
+          <w:rFonts w:hint="default" w:ascii="SimSun" w:hAnsi="SimSun" w:cs="SimSun"/>
+          <w:sz w:val="24"/>
+          <w:szCs w:val="24"/>
+          <w:lang w:val="en-US"/>
+        </w:rPr>
+        <w:t xml:space="preserve"> </w:t>
+      </w:r>
+      <w:r>
+        <w:rPr>
+          <w:rFonts w:hint="default" w:ascii="Georgia" w:hAnsi="Georgia" w:cs="Georgia"/>
+          <w:lang w:val="en-US"/>
+        </w:rPr>
+        <w:t>Wordpress</w:t>
       </w:r>
     </w:p>
     <w:p>
@@ -576,20 +635,33 @@
       </w:pPr>
       <w:r>
         <w:rPr>
-          <w:rStyle w:val="9"/>
+          <w:rStyle w:val="7"/>
           <w:rFonts w:hint="default" w:ascii="Georgia" w:hAnsi="Georgia" w:cs="Georgia"/>
           <w:b/>
           <w:bCs/>
           <w:sz w:val="28"/>
           <w:szCs w:val="28"/>
           <w:u w:val="single"/>
+          <w:lang w:val="en-US"/>
+        </w:rPr>
+        <w:t xml:space="preserve">Completed </w:t>
+      </w:r>
+      <w:r>
+        <w:rPr>
+          <w:rStyle w:val="7"/>
+          <w:rFonts w:hint="default" w:ascii="Georgia" w:hAnsi="Georgia" w:cs="Georgia"/>
+          <w:b/>
+          <w:bCs/>
+          <w:sz w:val="28"/>
+          <w:szCs w:val="28"/>
+          <w:u w:val="single"/>
         </w:rPr>
         <w:t>Projects</w:t>
       </w:r>
     </w:p>
     <w:p>
       <w:pPr>
-        <w:pStyle w:val="8"/>
+        <w:pStyle w:val="6"/>
         <w:keepNext w:val="0"/>
         <w:keepLines w:val="0"/>
         <w:widowControl/>
@@ -629,7 +701,7 @@
     </w:p>
     <w:p>
       <w:pPr>
-        <w:pStyle w:val="8"/>
+        <w:pStyle w:val="6"/>
         <w:keepNext w:val="0"/>
         <w:keepLines w:val="0"/>
         <w:widowControl/>
@@ -652,7 +724,7 @@
     </w:p>
     <w:p>
       <w:pPr>
-        <w:pStyle w:val="8"/>
+        <w:pStyle w:val="6"/>
         <w:keepNext w:val="0"/>
         <w:keepLines w:val="0"/>
         <w:widowControl/>
@@ -675,7 +747,7 @@
     </w:p>
     <w:p>
       <w:pPr>
-        <w:pStyle w:val="8"/>
+        <w:pStyle w:val="6"/>
         <w:keepNext w:val="0"/>
         <w:keepLines w:val="0"/>
         <w:widowControl/>
@@ -716,7 +788,7 @@
     </w:p>
     <w:p>
       <w:pPr>
-        <w:pStyle w:val="8"/>
+        <w:pStyle w:val="6"/>
         <w:keepNext w:val="0"/>
         <w:keepLines w:val="0"/>
         <w:widowControl/>
@@ -735,24 +807,14 @@
           <w:sz w:val="26"/>
           <w:szCs w:val="26"/>
           <w:u w:val="single"/>
-          <w:lang w:val="en-US"/>
-        </w:rPr>
-        <w:t xml:space="preserve">My </w:t>
-      </w:r>
-      <w:r>
-        <w:rPr>
-          <w:rFonts w:hint="default" w:ascii="Georgia" w:hAnsi="Georgia" w:cs="Georgia"/>
-          <w:sz w:val="26"/>
-          <w:szCs w:val="26"/>
+        </w:rPr>
+        <w:t>Portfolio Website</w:t>
+      </w:r>
+      <w:r>
+        <w:rPr>
+          <w:rFonts w:hint="default" w:ascii="Georgia" w:hAnsi="Georgia" w:cs="Georgia"/>
           <w:u w:val="single"/>
         </w:rPr>
-        <w:t>Portfolio Website</w:t>
-      </w:r>
-      <w:r>
-        <w:rPr>
-          <w:rFonts w:hint="default" w:ascii="Georgia" w:hAnsi="Georgia" w:cs="Georgia"/>
-          <w:u w:val="single"/>
-        </w:rPr>
         <w:br w:type="textWrapping"/>
       </w:r>
       <w:r>
@@ -764,7 +826,7 @@
     </w:p>
     <w:p>
       <w:pPr>
-        <w:pStyle w:val="8"/>
+        <w:pStyle w:val="6"/>
         <w:keepNext w:val="0"/>
         <w:keepLines w:val="0"/>
         <w:widowControl/>
@@ -787,7 +849,7 @@
     </w:p>
     <w:p>
       <w:pPr>
-        <w:pStyle w:val="8"/>
+        <w:pStyle w:val="6"/>
         <w:keepNext w:val="0"/>
         <w:keepLines w:val="0"/>
         <w:widowControl/>
@@ -810,11 +872,90 @@
     </w:p>
     <w:p>
       <w:pPr>
-        <w:pStyle w:val="8"/>
-        <w:keepNext w:val="0"/>
-        <w:keepLines w:val="0"/>
-        <w:widowControl/>
-        <w:numPr>
+        <w:pStyle w:val="6"/>
+        <w:keepNext w:val="0"/>
+        <w:keepLines w:val="0"/>
+        <w:widowControl/>
+        <w:numPr>
+          <w:ilvl w:val="0"/>
+          <w:numId w:val="0"/>
+        </w:numPr>
+        <w:suppressLineNumbers w:val="0"/>
+        <w:ind w:leftChars="0" w:right="0" w:rightChars="0"/>
+        <w:rPr>
+          <w:rFonts w:hint="default" w:ascii="Georgia" w:hAnsi="Georgia" w:cs="Georgia"/>
+          <w:lang w:val="en-US"/>
+        </w:rPr>
+      </w:pPr>
+      <w:r>
+        <w:rPr>
+          <w:rFonts w:hint="default" w:ascii="Georgia" w:hAnsi="Georgia" w:cs="Georgia"/>
+          <w:b/>
+          <w:bCs/>
+          <w:i/>
+          <w:iCs/>
+          <w:u w:val="none"/>
+          <w:lang w:val="en-US"/>
+        </w:rPr>
+        <w:t>Live Link:</w:t>
+      </w:r>
+      <w:r>
+        <w:rPr>
+          <w:rFonts w:hint="default" w:ascii="Georgia" w:hAnsi="Georgia" w:cs="Georgia"/>
+          <w:lang w:val="en-US"/>
+        </w:rPr>
+        <w:t xml:space="preserve"> </w:t>
+      </w:r>
+      <w:r>
+        <w:rPr>
+          <w:rFonts w:ascii="SimSun" w:hAnsi="SimSun" w:eastAsia="SimSun" w:cs="SimSun"/>
+          <w:sz w:val="24"/>
+          <w:szCs w:val="24"/>
+        </w:rPr>
+        <w:fldChar w:fldCharType="begin"/>
+      </w:r>
+      <w:r>
+        <w:rPr>
+          <w:rFonts w:ascii="SimSun" w:hAnsi="SimSun" w:eastAsia="SimSun" w:cs="SimSun"/>
+          <w:sz w:val="24"/>
+          <w:szCs w:val="24"/>
+        </w:rPr>
+        <w:instrText xml:space="preserve"> HYPERLINK "https://kareen-codes.github.io/MyPortfolio/" </w:instrText>
+      </w:r>
+      <w:r>
+        <w:rPr>
+          <w:rFonts w:ascii="SimSun" w:hAnsi="SimSun" w:eastAsia="SimSun" w:cs="SimSun"/>
+          <w:sz w:val="24"/>
+          <w:szCs w:val="24"/>
+        </w:rPr>
+        <w:fldChar w:fldCharType="separate"/>
+      </w:r>
+      <w:r>
+        <w:rPr>
+          <w:rStyle w:val="5"/>
+          <w:rFonts w:ascii="SimSun" w:hAnsi="SimSun" w:eastAsia="SimSun" w:cs="SimSun"/>
+          <w:sz w:val="24"/>
+          <w:szCs w:val="24"/>
+        </w:rPr>
+        <w:t>Kareen Anyadike ˙ Portfolio</w:t>
+      </w:r>
+      <w:r>
+        <w:rPr>
+          <w:rFonts w:ascii="SimSun" w:hAnsi="SimSun" w:eastAsia="SimSun" w:cs="SimSun"/>
+          <w:sz w:val="24"/>
+          <w:szCs w:val="24"/>
+        </w:rPr>
+        <w:fldChar w:fldCharType="end"/>
+      </w:r>
+    </w:p>
+    <w:p>
+      <w:pPr>
+        <w:pStyle w:val="6"/>
+        <w:keepNext w:val="0"/>
+        <w:keepLines w:val="0"/>
+        <w:widowControl/>
+        <w:numPr>
+          <w:ilvl w:val="0"/>
           <w:numId w:val="0"/>
         </w:numPr>
         <w:suppressLineNumbers w:val="0"/>
@@ -826,7 +967,259 @@
         <w:jc w:val="left"/>
         <w:rPr>
           <w:rFonts w:hint="default" w:ascii="Georgia" w:hAnsi="Georgia" w:cs="Georgia"/>
-          <w:lang w:val="en-US"/>
+        </w:rPr>
+      </w:pPr>
+    </w:p>
+    <w:p>
+      <w:pPr>
+        <w:keepNext w:val="0"/>
+        <w:keepLines w:val="0"/>
+        <w:widowControl/>
+        <w:numPr>
+          <w:ilvl w:val="0"/>
+          <w:numId w:val="0"/>
+        </w:numPr>
+        <w:suppressLineNumbers w:val="0"/>
+        <w:spacing w:before="0" w:beforeAutospacing="1" w:after="0" w:afterAutospacing="1"/>
+        <w:ind w:left="1080" w:leftChars="0"/>
+        <w:rPr>
+          <w:rFonts w:hint="default" w:ascii="Georgia" w:hAnsi="Georgia" w:cs="Georgia"/>
+        </w:rPr>
+      </w:pPr>
+    </w:p>
+    <w:p>
+      <w:pPr>
+        <w:pStyle w:val="6"/>
+        <w:keepNext w:val="0"/>
+        <w:keepLines w:val="0"/>
+        <w:widowControl/>
+        <w:suppressLineNumbers w:val="0"/>
+        <w:ind w:left="360" w:hanging="360" w:hangingChars="150"/>
+        <w:rPr>
+          <w:rFonts w:hint="default" w:ascii="Georgia" w:hAnsi="Georgia" w:cs="Georgia"/>
+        </w:rPr>
+      </w:pPr>
+      <w:r>
+        <w:rPr>
+          <w:rFonts w:hint="default" w:ascii="Georgia" w:hAnsi="Georgia" w:cs="Georgia"/>
+        </w:rPr>
+        <w:t>3</w:t>
+      </w:r>
+      <w:r>
+        <w:rPr>
+          <w:rFonts w:hint="default" w:ascii="Georgia" w:hAnsi="Georgia" w:cs="Georgia"/>
+          <w:sz w:val="26"/>
+          <w:szCs w:val="26"/>
+          <w:u w:val="single"/>
+        </w:rPr>
+        <w:t>. ATM Simulator</w:t>
+      </w:r>
+      <w:r>
+        <w:rPr>
+          <w:rFonts w:hint="default" w:ascii="Georgia" w:hAnsi="Georgia" w:cs="Georgia"/>
+        </w:rPr>
+        <w:br w:type="textWrapping"/>
+      </w:r>
+      <w:r>
+        <w:rPr>
+          <w:rFonts w:hint="default" w:ascii="Georgia" w:hAnsi="Georgia" w:cs="Georgia"/>
+        </w:rPr>
+        <w:t>Tech stack: C++</w:t>
+      </w:r>
+    </w:p>
+    <w:p>
+      <w:pPr>
+        <w:pStyle w:val="6"/>
+        <w:keepNext w:val="0"/>
+        <w:keepLines w:val="0"/>
+        <w:widowControl/>
+        <w:numPr>
+          <w:ilvl w:val="0"/>
+          <w:numId w:val="3"/>
+        </w:numPr>
+        <w:suppressLineNumbers w:val="0"/>
+        <w:ind w:left="420" w:leftChars="0" w:hanging="420" w:firstLineChars="0"/>
+        <w:rPr>
+          <w:rFonts w:hint="default" w:ascii="Georgia" w:hAnsi="Georgia" w:cs="Georgia"/>
+        </w:rPr>
+      </w:pPr>
+      <w:r>
+        <w:rPr>
+          <w:rFonts w:hint="default" w:ascii="Georgia" w:hAnsi="Georgia" w:cs="Georgia"/>
+        </w:rPr>
+        <w:t>Developed a console-based ATM system with balance inquiry, withdrawal, and deposit features</w:t>
+      </w:r>
+    </w:p>
+    <w:p>
+      <w:pPr>
+        <w:pStyle w:val="6"/>
+        <w:keepNext w:val="0"/>
+        <w:keepLines w:val="0"/>
+        <w:widowControl/>
+        <w:numPr>
+          <w:ilvl w:val="0"/>
+          <w:numId w:val="3"/>
+        </w:numPr>
+        <w:suppressLineNumbers w:val="0"/>
+        <w:ind w:left="420" w:leftChars="0" w:hanging="420" w:firstLineChars="0"/>
+        <w:rPr>
+          <w:rFonts w:hint="default" w:ascii="Georgia" w:hAnsi="Georgia" w:cs="Georgia"/>
+          <w:lang w:val="en-US"/>
+        </w:rPr>
+      </w:pPr>
+      <w:r>
+        <w:rPr>
+          <w:rFonts w:hint="default" w:ascii="Georgia" w:hAnsi="Georgia" w:cs="Georgia"/>
+        </w:rPr>
+        <w:t>Applied basic object-oriented programming principles</w:t>
+      </w:r>
+    </w:p>
+    <w:p>
+      <w:pPr>
+        <w:pStyle w:val="6"/>
+        <w:keepNext w:val="0"/>
+        <w:keepLines w:val="0"/>
+        <w:widowControl/>
+        <w:numPr>
+          <w:ilvl w:val="0"/>
+          <w:numId w:val="0"/>
+        </w:numPr>
+        <w:suppressLineNumbers w:val="0"/>
+        <w:tabs>
+          <w:tab w:val="left" w:pos="420"/>
+        </w:tabs>
+        <w:spacing w:before="0" w:beforeAutospacing="1" w:after="0" w:afterAutospacing="1"/>
+        <w:ind w:leftChars="0" w:right="0" w:rightChars="0"/>
+        <w:jc w:val="left"/>
+        <w:rPr>
+          <w:rFonts w:hint="default" w:ascii="Georgia" w:hAnsi="Georgia" w:cs="Georgia"/>
+          <w:lang w:val="en-US"/>
+        </w:rPr>
+      </w:pPr>
+    </w:p>
+    <w:p>
+      <w:pPr>
+        <w:pStyle w:val="6"/>
+        <w:keepNext w:val="0"/>
+        <w:keepLines w:val="0"/>
+        <w:widowControl/>
+        <w:numPr>
+          <w:ilvl w:val="0"/>
+          <w:numId w:val="0"/>
+        </w:numPr>
+        <w:suppressLineNumbers w:val="0"/>
+        <w:tabs>
+          <w:tab w:val="left" w:pos="420"/>
+        </w:tabs>
+        <w:spacing w:before="0" w:beforeAutospacing="1" w:after="0" w:afterAutospacing="1"/>
+        <w:ind w:left="398" w:leftChars="0" w:right="0" w:rightChars="0" w:hanging="398" w:hangingChars="166"/>
+        <w:jc w:val="left"/>
+        <w:rPr>
+          <w:rFonts w:hint="default" w:ascii="Georgia" w:hAnsi="Georgia" w:cs="Georgia"/>
+          <w:u w:val="single"/>
+          <w:lang w:val="en-US"/>
+        </w:rPr>
+      </w:pPr>
+      <w:r>
+        <w:rPr>
+          <w:rFonts w:hint="default" w:ascii="Georgia" w:hAnsi="Georgia" w:cs="Georgia"/>
+          <w:lang w:val="en-US"/>
+        </w:rPr>
+        <w:t>4.</w:t>
+      </w:r>
+      <w:r>
+        <w:rPr>
+          <w:rFonts w:hint="default" w:ascii="Georgia" w:hAnsi="Georgia" w:cs="Georgia"/>
+          <w:sz w:val="26"/>
+          <w:szCs w:val="26"/>
+          <w:u w:val="single"/>
+          <w:lang w:val="en-US"/>
+        </w:rPr>
+        <w:t>Calculator App</w:t>
+      </w:r>
+    </w:p>
+    <w:p>
+      <w:pPr>
+        <w:pStyle w:val="6"/>
+        <w:keepNext w:val="0"/>
+        <w:keepLines w:val="0"/>
+        <w:widowControl/>
+        <w:numPr>
+          <w:ilvl w:val="0"/>
+          <w:numId w:val="0"/>
+        </w:numPr>
+        <w:suppressLineNumbers w:val="0"/>
+        <w:tabs>
+          <w:tab w:val="left" w:pos="420"/>
+        </w:tabs>
+        <w:spacing w:before="0" w:beforeAutospacing="1" w:after="0" w:afterAutospacing="1"/>
+        <w:ind w:leftChars="0" w:right="0" w:rightChars="0"/>
+        <w:jc w:val="left"/>
+        <w:rPr>
+          <w:rFonts w:hint="default" w:ascii="Georgia" w:hAnsi="Georgia" w:cs="Georgia"/>
+          <w:lang w:val="en-US"/>
+        </w:rPr>
+      </w:pPr>
+      <w:r>
+        <w:rPr>
+          <w:rFonts w:hint="default" w:ascii="Georgia" w:hAnsi="Georgia" w:cs="Georgia"/>
+        </w:rPr>
+        <w:t xml:space="preserve">Tech stack: </w:t>
+      </w:r>
+      <w:r>
+        <w:rPr>
+          <w:rFonts w:hint="default" w:ascii="Georgia" w:hAnsi="Georgia" w:cs="Georgia"/>
+          <w:lang w:val="en-US"/>
+        </w:rPr>
+        <w:t>CSS, JAVASCRIPT, HTML</w:t>
+      </w:r>
+    </w:p>
+    <w:p>
+      <w:pPr>
+        <w:pStyle w:val="6"/>
+        <w:keepNext w:val="0"/>
+        <w:keepLines w:val="0"/>
+        <w:widowControl/>
+        <w:numPr>
+          <w:ilvl w:val="0"/>
+          <w:numId w:val="3"/>
+        </w:numPr>
+        <w:suppressLineNumbers w:val="0"/>
+        <w:ind w:left="420" w:leftChars="0" w:right="0" w:rightChars="0" w:hanging="420" w:firstLineChars="0"/>
+        <w:rPr>
+          <w:rFonts w:hint="default" w:ascii="Georgia" w:hAnsi="Georgia" w:cs="Georgia"/>
+          <w:lang w:val="en-US"/>
+        </w:rPr>
+      </w:pPr>
+      <w:r>
+        <w:rPr>
+          <w:rFonts w:hint="default" w:ascii="Georgia" w:hAnsi="Georgia" w:cs="Georgia"/>
+          <w:lang w:val="en-US"/>
+        </w:rPr>
+        <w:t>Designed a website that allows users to input calculations and get the result.</w:t>
+      </w:r>
+    </w:p>
+    <w:p>
+      <w:pPr>
+        <w:pStyle w:val="6"/>
+        <w:keepNext w:val="0"/>
+        <w:keepLines w:val="0"/>
+        <w:widowControl/>
+        <w:numPr>
+          <w:ilvl w:val="0"/>
+          <w:numId w:val="0"/>
+        </w:numPr>
+        <w:suppressLineNumbers w:val="0"/>
+        <w:tabs>
+          <w:tab w:val="left" w:pos="420"/>
+        </w:tabs>
+        <w:spacing w:before="0" w:beforeAutospacing="1" w:after="0" w:afterAutospacing="1"/>
+        <w:ind w:right="0" w:rightChars="0"/>
+        <w:jc w:val="left"/>
+        <w:rPr>
+          <w:rFonts w:ascii="SimSun" w:hAnsi="SimSun" w:eastAsia="SimSun" w:cs="SimSun"/>
+          <w:sz w:val="24"/>
+          <w:szCs w:val="24"/>
         </w:rPr>
       </w:pPr>
       <w:r>
@@ -839,14 +1232,7 @@
           <w:u w:val="none"/>
           <w:lang w:val="en-US"/>
         </w:rPr>
-        <w:t>Link:</w:t>
-      </w:r>
-      <w:r>
-        <w:rPr>
-          <w:rFonts w:hint="default" w:ascii="Georgia" w:hAnsi="Georgia" w:cs="Georgia"/>
-          <w:lang w:val="en-US"/>
-        </w:rPr>
-        <w:t xml:space="preserve"> </w:t>
+        <w:t xml:space="preserve">Live Link: </w:t>
       </w:r>
       <w:r>
         <w:rPr>
@@ -862,7 +1248,7 @@
           <w:sz w:val="24"/>
           <w:szCs w:val="24"/>
         </w:rPr>
-        <w:instrText xml:space="preserve"> HYPERLINK "https://kareen-codes.github.io/MyPortfolio/" </w:instrText>
+        <w:instrText xml:space="preserve"> HYPERLINK "https://kareen-codes.github.io/Calculator-App/" </w:instrText>
       </w:r>
       <w:r>
         <w:rPr>
@@ -874,12 +1260,12 @@
       </w:r>
       <w:r>
         <w:rPr>
-          <w:rStyle w:val="6"/>
+          <w:rStyle w:val="5"/>
           <w:rFonts w:ascii="SimSun" w:hAnsi="SimSun" w:eastAsia="SimSun" w:cs="SimSun"/>
           <w:sz w:val="24"/>
           <w:szCs w:val="24"/>
         </w:rPr>
-        <w:t>Kareen Anyadike ˙ Portfolio</w:t>
+        <w:t>Calculator</w:t>
       </w:r>
       <w:r>
         <w:rPr>
@@ -892,64 +1278,93 @@
     </w:p>
     <w:p>
       <w:pPr>
-        <w:keepNext w:val="0"/>
-        <w:keepLines w:val="0"/>
-        <w:widowControl/>
-        <w:numPr>
-          <w:ilvl w:val="0"/>
-          <w:numId w:val="0"/>
-        </w:numPr>
-        <w:suppressLineNumbers w:val="0"/>
+        <w:pStyle w:val="6"/>
+        <w:keepNext w:val="0"/>
+        <w:keepLines w:val="0"/>
+        <w:widowControl/>
+        <w:numPr>
+          <w:ilvl w:val="0"/>
+          <w:numId w:val="4"/>
+        </w:numPr>
+        <w:suppressLineNumbers w:val="0"/>
+        <w:tabs>
+          <w:tab w:val="left" w:pos="420"/>
+        </w:tabs>
         <w:spacing w:before="0" w:beforeAutospacing="1" w:after="0" w:afterAutospacing="1"/>
-        <w:ind w:left="1080" w:leftChars="0"/>
-        <w:rPr>
-          <w:rFonts w:hint="default" w:ascii="Georgia" w:hAnsi="Georgia" w:cs="Georgia"/>
-        </w:rPr>
-      </w:pPr>
-    </w:p>
-    <w:p>
-      <w:pPr>
-        <w:pStyle w:val="8"/>
-        <w:keepNext w:val="0"/>
-        <w:keepLines w:val="0"/>
-        <w:widowControl/>
-        <w:suppressLineNumbers w:val="0"/>
-        <w:ind w:left="360" w:hanging="360" w:hangingChars="150"/>
-        <w:rPr>
-          <w:rFonts w:hint="default" w:ascii="Georgia" w:hAnsi="Georgia" w:cs="Georgia"/>
-        </w:rPr>
-      </w:pPr>
-      <w:r>
-        <w:rPr>
-          <w:rFonts w:hint="default" w:ascii="Georgia" w:hAnsi="Georgia" w:cs="Georgia"/>
-        </w:rPr>
-        <w:t>3</w:t>
-      </w:r>
-      <w:r>
-        <w:rPr>
-          <w:rFonts w:hint="default" w:ascii="Georgia" w:hAnsi="Georgia" w:cs="Georgia"/>
+        <w:ind w:right="0" w:rightChars="0"/>
+        <w:jc w:val="left"/>
+        <w:rPr>
+          <w:rFonts w:hint="default" w:ascii="Georgia" w:hAnsi="Georgia" w:eastAsia="SimSun" w:cs="Georgia"/>
+          <w:color w:val="000000" w:themeColor="text1"/>
           <w:sz w:val="26"/>
           <w:szCs w:val="26"/>
           <w:u w:val="single"/>
-        </w:rPr>
-        <w:t>. ATM Simulator</w:t>
-      </w:r>
-      <w:r>
-        <w:rPr>
-          <w:rFonts w:hint="default" w:ascii="Georgia" w:hAnsi="Georgia" w:cs="Georgia"/>
-        </w:rPr>
-        <w:br w:type="textWrapping"/>
-      </w:r>
-      <w:r>
-        <w:rPr>
-          <w:rFonts w:hint="default" w:ascii="Georgia" w:hAnsi="Georgia" w:cs="Georgia"/>
-        </w:rPr>
-        <w:t>Tech stack: C++</w:t>
-      </w:r>
-    </w:p>
-    <w:p>
-      <w:pPr>
-        <w:pStyle w:val="8"/>
+          <w:shd w:val="clear" w:color="auto" w:fill="auto"/>
+          <w:lang w:val="en-US"/>
+          <w14:textFill>
+            <w14:solidFill>
+              <w14:schemeClr w14:val="tx1"/>
+            </w14:solidFill>
+          </w14:textFill>
+        </w:rPr>
+      </w:pPr>
+      <w:r>
+        <w:rPr>
+          <w:rFonts w:hint="default" w:ascii="Georgia" w:hAnsi="Georgia" w:cs="Georgia"/>
+          <w:color w:val="000000" w:themeColor="text1"/>
+          <w:sz w:val="26"/>
+          <w:szCs w:val="26"/>
+          <w:u w:val="single"/>
+          <w:shd w:val="clear" w:color="auto" w:fill="auto"/>
+          <w:lang w:val="en-US"/>
+          <w14:textFill>
+            <w14:solidFill>
+              <w14:schemeClr w14:val="tx1"/>
+            </w14:solidFill>
+          </w14:textFill>
+        </w:rPr>
+        <w:t>Student Grade Tracker</w:t>
+      </w:r>
+    </w:p>
+    <w:p>
+      <w:pPr>
+        <w:pStyle w:val="6"/>
+        <w:keepNext w:val="0"/>
+        <w:keepLines w:val="0"/>
+        <w:widowControl/>
+        <w:numPr>
+          <w:ilvl w:val="0"/>
+          <w:numId w:val="0"/>
+        </w:numPr>
+        <w:suppressLineNumbers w:val="0"/>
+        <w:tabs>
+          <w:tab w:val="left" w:pos="420"/>
+        </w:tabs>
+        <w:spacing w:before="0" w:beforeAutospacing="1" w:after="0" w:afterAutospacing="1"/>
+        <w:ind w:leftChars="0" w:right="0" w:rightChars="0"/>
+        <w:jc w:val="left"/>
+        <w:rPr>
+          <w:rFonts w:hint="default" w:ascii="Georgia" w:hAnsi="Georgia" w:cs="Georgia"/>
+          <w:lang w:val="en-US"/>
+        </w:rPr>
+      </w:pPr>
+      <w:r>
+        <w:rPr>
+          <w:rFonts w:hint="default" w:ascii="Georgia" w:hAnsi="Georgia" w:cs="Georgia"/>
+        </w:rPr>
+        <w:t xml:space="preserve">Tech stack: </w:t>
+      </w:r>
+      <w:r>
+        <w:rPr>
+          <w:rFonts w:hint="default" w:ascii="Georgia" w:hAnsi="Georgia" w:cs="Georgia"/>
+          <w:lang w:val="en-US"/>
+        </w:rPr>
+        <w:t>Java</w:t>
+      </w:r>
+    </w:p>
+    <w:p>
+      <w:pPr>
+        <w:pStyle w:val="6"/>
         <w:keepNext w:val="0"/>
         <w:keepLines w:val="0"/>
         <w:widowControl/>
@@ -958,39 +1373,485 @@
           <w:numId w:val="3"/>
         </w:numPr>
         <w:suppressLineNumbers w:val="0"/>
-        <w:ind w:left="420" w:leftChars="0" w:hanging="420" w:firstLineChars="0"/>
-        <w:rPr>
-          <w:rFonts w:hint="default" w:ascii="Georgia" w:hAnsi="Georgia" w:cs="Georgia"/>
-        </w:rPr>
-      </w:pPr>
-      <w:r>
-        <w:rPr>
-          <w:rFonts w:hint="default" w:ascii="Georgia" w:hAnsi="Georgia" w:cs="Georgia"/>
-        </w:rPr>
-        <w:t>Developed a console-based ATM system with balance inquiry, withdrawal, and deposit features</w:t>
-      </w:r>
-    </w:p>
-    <w:p>
-      <w:pPr>
-        <w:pStyle w:val="8"/>
-        <w:keepNext w:val="0"/>
-        <w:keepLines w:val="0"/>
-        <w:widowControl/>
-        <w:numPr>
-          <w:ilvl w:val="0"/>
-          <w:numId w:val="3"/>
-        </w:numPr>
-        <w:suppressLineNumbers w:val="0"/>
-        <w:ind w:left="420" w:leftChars="0" w:hanging="420" w:firstLineChars="0"/>
-        <w:rPr>
-          <w:rFonts w:hint="default" w:ascii="Georgia" w:hAnsi="Georgia" w:cs="Georgia"/>
-        </w:rPr>
-      </w:pPr>
-      <w:r>
-        <w:rPr>
-          <w:rFonts w:hint="default" w:ascii="Georgia" w:hAnsi="Georgia" w:cs="Georgia"/>
-        </w:rPr>
-        <w:t>Applied basic object-oriented programming principles</w:t>
+        <w:ind w:left="420" w:leftChars="0" w:right="0" w:rightChars="0" w:hanging="420" w:firstLineChars="0"/>
+        <w:rPr>
+          <w:rFonts w:hint="default" w:ascii="SimSun" w:hAnsi="SimSun" w:cs="SimSun"/>
+          <w:color w:val="000000" w:themeColor="text1"/>
+          <w:sz w:val="24"/>
+          <w:szCs w:val="24"/>
+          <w:lang w:val="en-US"/>
+          <w14:textFill>
+            <w14:solidFill>
+              <w14:schemeClr w14:val="tx1"/>
+            </w14:solidFill>
+          </w14:textFill>
+        </w:rPr>
+      </w:pPr>
+      <w:r>
+        <w:rPr>
+          <w:rFonts w:hint="default" w:ascii="Georgia" w:hAnsi="Georgia" w:cs="Georgia"/>
+          <w:lang w:val="en-US"/>
+        </w:rPr>
+        <w:t>Developed a console-based Student Grade Tracker. that allows students i</w:t>
+      </w:r>
+      <w:r>
+        <w:rPr>
+          <w:rFonts w:hint="default" w:ascii="Georgia" w:hAnsi="Georgia" w:eastAsia="SimSun" w:cs="Georgia"/>
+          <w:sz w:val="24"/>
+          <w:szCs w:val="24"/>
+        </w:rPr>
+        <w:t>nput scores,</w:t>
+      </w:r>
+      <w:r>
+        <w:rPr>
+          <w:rFonts w:hint="default" w:ascii="Georgia" w:hAnsi="Georgia" w:cs="Georgia"/>
+          <w:sz w:val="24"/>
+          <w:szCs w:val="24"/>
+          <w:lang w:val="en-US"/>
+        </w:rPr>
+        <w:t xml:space="preserve"> then</w:t>
+      </w:r>
+      <w:r>
+        <w:rPr>
+          <w:rFonts w:hint="default" w:ascii="Georgia" w:hAnsi="Georgia" w:eastAsia="SimSun" w:cs="Georgia"/>
+          <w:sz w:val="24"/>
+          <w:szCs w:val="24"/>
+        </w:rPr>
+        <w:t xml:space="preserve"> calculate</w:t>
+      </w:r>
+      <w:r>
+        <w:rPr>
+          <w:rFonts w:hint="default" w:ascii="Georgia" w:hAnsi="Georgia" w:cs="Georgia"/>
+          <w:sz w:val="24"/>
+          <w:szCs w:val="24"/>
+          <w:lang w:val="en-US"/>
+        </w:rPr>
+        <w:t>s</w:t>
+      </w:r>
+      <w:r>
+        <w:rPr>
+          <w:rFonts w:hint="default" w:ascii="Georgia" w:hAnsi="Georgia" w:eastAsia="SimSun" w:cs="Georgia"/>
+          <w:sz w:val="24"/>
+          <w:szCs w:val="24"/>
+        </w:rPr>
+        <w:t xml:space="preserve"> averag</w:t>
+      </w:r>
+      <w:r>
+        <w:rPr>
+          <w:rFonts w:hint="default" w:ascii="Georgia" w:hAnsi="Georgia" w:cs="Georgia"/>
+          <w:sz w:val="24"/>
+          <w:szCs w:val="24"/>
+          <w:lang w:val="en-US"/>
+        </w:rPr>
+        <w:t xml:space="preserve">e and </w:t>
+      </w:r>
+      <w:r>
+        <w:rPr>
+          <w:rFonts w:hint="default" w:ascii="Georgia" w:hAnsi="Georgia" w:eastAsia="SimSun" w:cs="Georgia"/>
+          <w:sz w:val="24"/>
+          <w:szCs w:val="24"/>
+        </w:rPr>
+        <w:t>assign grades.</w:t>
+      </w:r>
+    </w:p>
+    <w:p>
+      <w:pPr>
+        <w:pStyle w:val="6"/>
+        <w:keepNext w:val="0"/>
+        <w:keepLines w:val="0"/>
+        <w:widowControl/>
+        <w:numPr>
+          <w:ilvl w:val="0"/>
+          <w:numId w:val="0"/>
+        </w:numPr>
+        <w:suppressLineNumbers w:val="0"/>
+        <w:tabs>
+          <w:tab w:val="left" w:pos="420"/>
+        </w:tabs>
+        <w:spacing w:before="0" w:beforeAutospacing="1" w:after="0" w:afterAutospacing="1"/>
+        <w:ind w:right="0" w:rightChars="0"/>
+        <w:jc w:val="left"/>
+        <w:rPr>
+          <w:rFonts w:hint="default" w:ascii="SimSun" w:hAnsi="SimSun" w:cs="SimSun"/>
+          <w:sz w:val="24"/>
+          <w:szCs w:val="24"/>
+          <w:lang w:val="en-US"/>
+        </w:rPr>
+      </w:pPr>
+    </w:p>
+    <w:p>
+      <w:pPr>
+        <w:pStyle w:val="6"/>
+        <w:keepNext w:val="0"/>
+        <w:keepLines w:val="0"/>
+        <w:widowControl/>
+        <w:numPr>
+          <w:ilvl w:val="0"/>
+          <w:numId w:val="0"/>
+        </w:numPr>
+        <w:suppressLineNumbers w:val="0"/>
+        <w:tabs>
+          <w:tab w:val="left" w:pos="420"/>
+        </w:tabs>
+        <w:spacing w:before="0" w:beforeAutospacing="1" w:after="0" w:afterAutospacing="1"/>
+        <w:ind w:right="0" w:rightChars="0"/>
+        <w:jc w:val="left"/>
+        <w:rPr>
+          <w:rFonts w:hint="default" w:ascii="Georgia" w:hAnsi="Georgia" w:cs="Georgia"/>
+          <w:b/>
+          <w:bCs/>
+          <w:sz w:val="32"/>
+          <w:szCs w:val="32"/>
+          <w:u w:val="single"/>
+          <w:lang w:val="en-US"/>
+        </w:rPr>
+      </w:pPr>
+      <w:r>
+        <w:rPr>
+          <w:rFonts w:hint="default" w:ascii="Georgia" w:hAnsi="Georgia" w:cs="Georgia"/>
+          <w:b/>
+          <w:bCs/>
+          <w:sz w:val="32"/>
+          <w:szCs w:val="32"/>
+          <w:u w:val="single"/>
+          <w:lang w:val="en-US"/>
+        </w:rPr>
+        <w:t>Ongoing Projects</w:t>
+      </w:r>
+    </w:p>
+    <w:p>
+      <w:pPr>
+        <w:pStyle w:val="6"/>
+        <w:keepNext w:val="0"/>
+        <w:keepLines w:val="0"/>
+        <w:widowControl/>
+        <w:numPr>
+          <w:ilvl w:val="0"/>
+          <w:numId w:val="5"/>
+        </w:numPr>
+        <w:suppressLineNumbers w:val="0"/>
+        <w:spacing w:before="0" w:beforeAutospacing="1" w:after="0" w:afterAutospacing="1"/>
+        <w:ind w:left="420" w:leftChars="0" w:right="0" w:rightChars="0" w:hanging="420" w:firstLineChars="0"/>
+        <w:jc w:val="left"/>
+        <w:rPr>
+          <w:rFonts w:hint="default" w:ascii="Georgia" w:hAnsi="Georgia" w:cs="Georgia"/>
+          <w:lang w:val="en-US"/>
+        </w:rPr>
+      </w:pPr>
+      <w:r>
+        <w:rPr>
+          <w:rFonts w:hint="default" w:ascii="Georgia" w:hAnsi="Georgia" w:cs="Georgia"/>
+          <w:lang w:val="en-US"/>
+        </w:rPr>
+        <w:t>Todo List web app</w:t>
+      </w:r>
+    </w:p>
+    <w:p>
+      <w:pPr>
+        <w:pStyle w:val="6"/>
+        <w:keepNext w:val="0"/>
+        <w:keepLines w:val="0"/>
+        <w:widowControl/>
+        <w:numPr>
+          <w:ilvl w:val="0"/>
+          <w:numId w:val="5"/>
+        </w:numPr>
+        <w:suppressLineNumbers w:val="0"/>
+        <w:spacing w:before="0" w:beforeAutospacing="1" w:after="0" w:afterAutospacing="1"/>
+        <w:ind w:left="420" w:leftChars="0" w:right="0" w:rightChars="0" w:hanging="420" w:firstLineChars="0"/>
+        <w:jc w:val="left"/>
+        <w:rPr>
+          <w:rFonts w:hint="default" w:ascii="Georgia" w:hAnsi="Georgia" w:cs="Georgia"/>
+          <w:lang w:val="en-US"/>
+        </w:rPr>
+      </w:pPr>
+      <w:r>
+        <w:rPr>
+          <w:rFonts w:hint="default" w:ascii="Georgia" w:hAnsi="Georgia" w:cs="Georgia"/>
+          <w:lang w:val="en-US"/>
+        </w:rPr>
+        <w:t>Responsive Landing Page</w:t>
+      </w:r>
+    </w:p>
+    <w:p>
+      <w:pPr>
+        <w:pStyle w:val="6"/>
+        <w:keepNext w:val="0"/>
+        <w:keepLines w:val="0"/>
+        <w:widowControl/>
+        <w:numPr>
+          <w:ilvl w:val="0"/>
+          <w:numId w:val="5"/>
+        </w:numPr>
+        <w:suppressLineNumbers w:val="0"/>
+        <w:spacing w:before="0" w:beforeAutospacing="1" w:after="0" w:afterAutospacing="1"/>
+        <w:ind w:left="420" w:leftChars="0" w:right="0" w:rightChars="0" w:hanging="420" w:firstLineChars="0"/>
+        <w:jc w:val="left"/>
+        <w:rPr>
+          <w:rFonts w:hint="default" w:ascii="Georgia" w:hAnsi="Georgia" w:cs="Georgia"/>
+        </w:rPr>
+      </w:pPr>
+      <w:r>
+        <w:rPr>
+          <w:rFonts w:hint="default" w:ascii="Georgia" w:hAnsi="Georgia" w:cs="Georgia"/>
+          <w:lang w:val="en-US"/>
+        </w:rPr>
+        <w:t>Weather App</w:t>
+      </w:r>
+    </w:p>
+    <w:p>
+      <w:pPr>
+        <w:pStyle w:val="6"/>
+        <w:keepNext w:val="0"/>
+        <w:keepLines w:val="0"/>
+        <w:widowControl/>
+        <w:numPr>
+          <w:ilvl w:val="0"/>
+          <w:numId w:val="5"/>
+        </w:numPr>
+        <w:suppressLineNumbers w:val="0"/>
+        <w:spacing w:before="0" w:beforeAutospacing="1" w:after="0" w:afterAutospacing="1"/>
+        <w:ind w:left="420" w:leftChars="0" w:right="0" w:rightChars="0" w:hanging="420" w:firstLineChars="0"/>
+        <w:jc w:val="left"/>
+        <w:rPr>
+          <w:rFonts w:hint="default" w:ascii="Georgia" w:hAnsi="Georgia" w:cs="Georgia"/>
+          <w:sz w:val="24"/>
+          <w:szCs w:val="24"/>
+        </w:rPr>
+      </w:pPr>
+      <w:r>
+        <w:rPr>
+          <w:rFonts w:hint="default" w:ascii="Georgia" w:hAnsi="Georgia" w:eastAsia="SimSun" w:cs="Georgia"/>
+          <w:sz w:val="24"/>
+          <w:szCs w:val="24"/>
+        </w:rPr>
+        <w:t>Intro Mobile App Clone (React Native – in progress)</w:t>
+      </w:r>
+    </w:p>
+    <w:p>
+      <w:pPr>
+        <w:keepNext w:val="0"/>
+        <w:keepLines w:val="0"/>
+        <w:widowControl/>
+        <w:suppressLineNumbers w:val="0"/>
+        <w:rPr>
+          <w:rFonts w:hint="default" w:ascii="Georgia" w:hAnsi="Georgia" w:cs="Georgia"/>
+        </w:rPr>
+      </w:pPr>
+    </w:p>
+    <w:p>
+      <w:pPr>
+        <w:pStyle w:val="2"/>
+        <w:keepNext w:val="0"/>
+        <w:keepLines w:val="0"/>
+        <w:widowControl/>
+        <w:suppressLineNumbers w:val="0"/>
+        <w:rPr>
+          <w:rFonts w:hint="default" w:ascii="Georgia" w:hAnsi="Georgia" w:cs="Georgia"/>
+        </w:rPr>
+      </w:pPr>
+      <w:r>
+        <w:rPr>
+          <w:rStyle w:val="7"/>
+          <w:rFonts w:hint="default" w:ascii="Georgia" w:hAnsi="Georgia" w:cs="Georgia"/>
+          <w:b/>
+          <w:bCs/>
+        </w:rPr>
+        <w:t>Soft Skills</w:t>
+      </w:r>
+    </w:p>
+    <w:p>
+      <w:pPr>
+        <w:pStyle w:val="6"/>
+        <w:keepNext w:val="0"/>
+        <w:keepLines w:val="0"/>
+        <w:widowControl/>
+        <w:suppressLineNumbers w:val="0"/>
+        <w:ind w:left="720"/>
+        <w:rPr>
+          <w:rFonts w:hint="default" w:ascii="Georgia" w:hAnsi="Georgia" w:cs="Georgia"/>
+        </w:rPr>
+      </w:pPr>
+      <w:r>
+        <w:rPr>
+          <w:rFonts w:hint="default" w:ascii="Georgia" w:hAnsi="Georgia" w:cs="Georgia"/>
+        </w:rPr>
+        <w:t>Strong problem-solving mindset</w:t>
+      </w:r>
+    </w:p>
+    <w:p>
+      <w:pPr>
+        <w:pStyle w:val="6"/>
+        <w:keepNext w:val="0"/>
+        <w:keepLines w:val="0"/>
+        <w:widowControl/>
+        <w:suppressLineNumbers w:val="0"/>
+        <w:ind w:left="720"/>
+        <w:rPr>
+          <w:rFonts w:hint="default" w:ascii="Georgia" w:hAnsi="Georgia" w:cs="Georgia"/>
+        </w:rPr>
+      </w:pPr>
+      <w:r>
+        <w:rPr>
+          <w:rFonts w:hint="default" w:ascii="Georgia" w:hAnsi="Georgia" w:cs="Georgia"/>
+        </w:rPr>
+        <w:t xml:space="preserve">Team collaboration and </w:t>
+      </w:r>
+      <w:r>
+        <w:rPr>
+          <w:rFonts w:hint="default" w:ascii="Georgia" w:hAnsi="Georgia" w:cs="Georgia"/>
+          <w:lang w:val="en-US"/>
+        </w:rPr>
+        <w:t xml:space="preserve">effective </w:t>
+      </w:r>
+      <w:r>
+        <w:rPr>
+          <w:rFonts w:hint="default" w:ascii="Georgia" w:hAnsi="Georgia" w:cs="Georgia"/>
+        </w:rPr>
+        <w:t>communication</w:t>
+      </w:r>
+    </w:p>
+    <w:p>
+      <w:pPr>
+        <w:pStyle w:val="6"/>
+        <w:keepNext w:val="0"/>
+        <w:keepLines w:val="0"/>
+        <w:widowControl/>
+        <w:suppressLineNumbers w:val="0"/>
+        <w:ind w:left="720"/>
+        <w:rPr>
+          <w:rFonts w:hint="default" w:ascii="Georgia" w:hAnsi="Georgia" w:cs="Georgia"/>
+        </w:rPr>
+      </w:pPr>
+      <w:r>
+        <w:rPr>
+          <w:rFonts w:hint="default" w:ascii="Georgia" w:hAnsi="Georgia" w:cs="Georgia"/>
+        </w:rPr>
+        <w:t>Fast learner and highly adaptable</w:t>
+      </w:r>
+    </w:p>
+    <w:p>
+      <w:pPr>
+        <w:pStyle w:val="6"/>
+        <w:keepNext w:val="0"/>
+        <w:keepLines w:val="0"/>
+        <w:widowControl/>
+        <w:suppressLineNumbers w:val="0"/>
+        <w:ind w:left="720"/>
+        <w:rPr>
+          <w:rFonts w:hint="default" w:ascii="Georgia" w:hAnsi="Georgia" w:cs="Georgia"/>
+        </w:rPr>
+      </w:pPr>
+      <w:r>
+        <w:rPr>
+          <w:rFonts w:hint="default" w:ascii="Georgia" w:hAnsi="Georgia" w:cs="Georgia"/>
+        </w:rPr>
+        <w:t>Attention to detail</w:t>
+      </w:r>
+    </w:p>
+    <w:p>
+      <w:pPr>
+        <w:pStyle w:val="6"/>
+        <w:keepNext w:val="0"/>
+        <w:keepLines w:val="0"/>
+        <w:widowControl/>
+        <w:suppressLineNumbers w:val="0"/>
+        <w:ind w:left="720"/>
+        <w:rPr>
+          <w:rFonts w:hint="default" w:ascii="Georgia" w:hAnsi="Georgia" w:cs="Georgia"/>
+          <w:lang w:val="en-US"/>
+        </w:rPr>
+      </w:pPr>
+      <w:r>
+        <w:rPr>
+          <w:rFonts w:hint="default" w:ascii="Georgia" w:hAnsi="Georgia" w:cs="Georgia"/>
+          <w:lang w:val="en-US"/>
+        </w:rPr>
+        <w:t>Critical Thinking</w:t>
+      </w:r>
+    </w:p>
+    <w:p>
+      <w:pPr>
+        <w:pStyle w:val="6"/>
+        <w:keepNext w:val="0"/>
+        <w:keepLines w:val="0"/>
+        <w:widowControl/>
+        <w:suppressLineNumbers w:val="0"/>
+        <w:ind w:left="720"/>
+        <w:rPr>
+          <w:rFonts w:hint="default" w:ascii="Georgia" w:hAnsi="Georgia" w:cs="Georgia"/>
+          <w:lang w:val="en-US"/>
+        </w:rPr>
+      </w:pPr>
+      <w:r>
+        <w:rPr>
+          <w:rFonts w:hint="default" w:ascii="Georgia" w:hAnsi="Georgia" w:cs="Georgia"/>
+          <w:lang w:val="en-US"/>
+        </w:rPr>
+        <w:t>Emotional Intelligence</w:t>
+      </w:r>
+    </w:p>
+    <w:p>
+      <w:pPr>
+        <w:pStyle w:val="6"/>
+        <w:keepNext w:val="0"/>
+        <w:keepLines w:val="0"/>
+        <w:widowControl/>
+        <w:suppressLineNumbers w:val="0"/>
+        <w:ind w:left="720"/>
+        <w:rPr>
+          <w:rFonts w:hint="default" w:ascii="Georgia" w:hAnsi="Georgia" w:cs="Georgia"/>
+          <w:lang w:val="en-US"/>
+        </w:rPr>
+      </w:pPr>
+      <w:r>
+        <w:rPr>
+          <w:rFonts w:hint="default" w:ascii="Georgia" w:hAnsi="Georgia" w:cs="Georgia"/>
+          <w:lang w:val="en-US"/>
+        </w:rPr>
+        <w:t>Time Management</w:t>
+      </w:r>
+    </w:p>
+    <w:p>
+      <w:pPr>
+        <w:pStyle w:val="6"/>
+        <w:keepNext w:val="0"/>
+        <w:keepLines w:val="0"/>
+        <w:widowControl/>
+        <w:suppressLineNumbers w:val="0"/>
+        <w:ind w:left="720"/>
+        <w:rPr>
+          <w:rFonts w:hint="default" w:ascii="Georgia" w:hAnsi="Georgia" w:cs="Georgia"/>
+          <w:lang w:val="en-US"/>
+        </w:rPr>
+      </w:pPr>
+      <w:r>
+        <w:rPr>
+          <w:rFonts w:hint="default" w:ascii="Georgia" w:hAnsi="Georgia" w:cs="Georgia"/>
+          <w:lang w:val="en-US"/>
+        </w:rPr>
+        <w:t>Ethical Awareness</w:t>
+      </w:r>
+    </w:p>
+    <w:p>
+      <w:pPr>
+        <w:pStyle w:val="6"/>
+        <w:keepNext w:val="0"/>
+        <w:keepLines w:val="0"/>
+        <w:widowControl/>
+        <w:suppressLineNumbers w:val="0"/>
+        <w:ind w:left="720"/>
+        <w:rPr>
+          <w:rFonts w:hint="default" w:ascii="Georgia" w:hAnsi="Georgia" w:cs="Georgia"/>
+          <w:lang w:val="en-US"/>
+        </w:rPr>
+      </w:pPr>
+      <w:r>
+        <w:rPr>
+          <w:rFonts w:hint="default" w:ascii="Georgia" w:hAnsi="Georgia" w:cs="Georgia"/>
+          <w:lang w:val="en-US"/>
+        </w:rPr>
+        <w:t>Curiosity and Continuous Learning</w:t>
       </w:r>
     </w:p>
     <w:p>
@@ -1040,271 +1901,12 @@
     </w:p>
     <w:p>
       <w:pPr>
-        <w:pStyle w:val="2"/>
-        <w:keepNext w:val="0"/>
-        <w:keepLines w:val="0"/>
-        <w:widowControl/>
-        <w:suppressLineNumbers w:val="0"/>
-        <w:rPr>
-          <w:rFonts w:hint="default" w:ascii="Georgia" w:hAnsi="Georgia" w:cs="Georgia"/>
-        </w:rPr>
-      </w:pPr>
-      <w:r>
-        <w:rPr>
-          <w:rStyle w:val="9"/>
-          <w:rFonts w:hint="default" w:ascii="Georgia" w:hAnsi="Georgia" w:cs="Georgia"/>
-          <w:b/>
-          <w:bCs/>
-        </w:rPr>
-        <w:t>Soft Skills</w:t>
-      </w:r>
-    </w:p>
-    <w:p>
-      <w:pPr>
-        <w:pStyle w:val="8"/>
-        <w:keepNext w:val="0"/>
-        <w:keepLines w:val="0"/>
-        <w:widowControl/>
-        <w:suppressLineNumbers w:val="0"/>
-        <w:ind w:left="720"/>
-        <w:rPr>
-          <w:rFonts w:hint="default" w:ascii="Georgia" w:hAnsi="Georgia" w:cs="Georgia"/>
-        </w:rPr>
-      </w:pPr>
-      <w:r>
-        <w:rPr>
-          <w:rFonts w:hint="default" w:ascii="Georgia" w:hAnsi="Georgia" w:cs="Georgia"/>
-        </w:rPr>
-        <w:t>Strong problem-solving mindset</w:t>
-      </w:r>
-    </w:p>
-    <w:p>
-      <w:pPr>
-        <w:pStyle w:val="8"/>
-        <w:keepNext w:val="0"/>
-        <w:keepLines w:val="0"/>
-        <w:widowControl/>
-        <w:suppressLineNumbers w:val="0"/>
-        <w:ind w:left="720"/>
-        <w:rPr>
-          <w:rFonts w:hint="default" w:ascii="Georgia" w:hAnsi="Georgia" w:cs="Georgia"/>
-        </w:rPr>
-      </w:pPr>
-      <w:r>
-        <w:rPr>
-          <w:rFonts w:hint="default" w:ascii="Georgia" w:hAnsi="Georgia" w:cs="Georgia"/>
-        </w:rPr>
-        <w:t xml:space="preserve">Team collaboration and </w:t>
-      </w:r>
-      <w:r>
-        <w:rPr>
-          <w:rFonts w:hint="default" w:ascii="Georgia" w:hAnsi="Georgia" w:cs="Georgia"/>
-          <w:lang w:val="en-US"/>
-        </w:rPr>
-        <w:t xml:space="preserve">effective </w:t>
-      </w:r>
-      <w:r>
-        <w:rPr>
-          <w:rFonts w:hint="default" w:ascii="Georgia" w:hAnsi="Georgia" w:cs="Georgia"/>
-        </w:rPr>
-        <w:t>communication</w:t>
-      </w:r>
-    </w:p>
-    <w:p>
-      <w:pPr>
-        <w:pStyle w:val="8"/>
-        <w:keepNext w:val="0"/>
-        <w:keepLines w:val="0"/>
-        <w:widowControl/>
-        <w:suppressLineNumbers w:val="0"/>
-        <w:ind w:left="720"/>
-        <w:rPr>
-          <w:rFonts w:hint="default" w:ascii="Georgia" w:hAnsi="Georgia" w:cs="Georgia"/>
-        </w:rPr>
-      </w:pPr>
-      <w:r>
-        <w:rPr>
-          <w:rFonts w:hint="default" w:ascii="Georgia" w:hAnsi="Georgia" w:cs="Georgia"/>
-        </w:rPr>
-        <w:t>Fast learner and highly adaptable</w:t>
-      </w:r>
-    </w:p>
-    <w:p>
-      <w:pPr>
-        <w:pStyle w:val="8"/>
-        <w:keepNext w:val="0"/>
-        <w:keepLines w:val="0"/>
-        <w:widowControl/>
-        <w:suppressLineNumbers w:val="0"/>
-        <w:ind w:left="720"/>
-        <w:rPr>
-          <w:rFonts w:hint="default" w:ascii="Georgia" w:hAnsi="Georgia" w:cs="Georgia"/>
-        </w:rPr>
-      </w:pPr>
-      <w:r>
-        <w:rPr>
-          <w:rFonts w:hint="default" w:ascii="Georgia" w:hAnsi="Georgia" w:cs="Georgia"/>
-        </w:rPr>
-        <w:t>Attention to detail</w:t>
-      </w:r>
-    </w:p>
-    <w:p>
-      <w:pPr>
-        <w:pStyle w:val="8"/>
-        <w:keepNext w:val="0"/>
-        <w:keepLines w:val="0"/>
-        <w:widowControl/>
-        <w:suppressLineNumbers w:val="0"/>
-        <w:ind w:left="720"/>
-        <w:rPr>
-          <w:rFonts w:hint="default" w:ascii="Georgia" w:hAnsi="Georgia" w:cs="Georgia"/>
-          <w:lang w:val="en-US"/>
-        </w:rPr>
-      </w:pPr>
-      <w:r>
-        <w:rPr>
-          <w:rFonts w:hint="default" w:ascii="Georgia" w:hAnsi="Georgia" w:cs="Georgia"/>
-          <w:lang w:val="en-US"/>
-        </w:rPr>
-        <w:t>Critical Thinking</w:t>
-      </w:r>
-    </w:p>
-    <w:p>
-      <w:pPr>
-        <w:pStyle w:val="8"/>
-        <w:keepNext w:val="0"/>
-        <w:keepLines w:val="0"/>
-        <w:widowControl/>
-        <w:suppressLineNumbers w:val="0"/>
-        <w:ind w:left="720"/>
-        <w:rPr>
-          <w:rFonts w:hint="default" w:ascii="Georgia" w:hAnsi="Georgia" w:cs="Georgia"/>
-          <w:lang w:val="en-US"/>
-        </w:rPr>
-      </w:pPr>
-      <w:r>
-        <w:rPr>
-          <w:rFonts w:hint="default" w:ascii="Georgia" w:hAnsi="Georgia" w:cs="Georgia"/>
-          <w:lang w:val="en-US"/>
-        </w:rPr>
-        <w:t>Emotional Intelligence</w:t>
-      </w:r>
-    </w:p>
-    <w:p>
-      <w:pPr>
-        <w:pStyle w:val="8"/>
-        <w:keepNext w:val="0"/>
-        <w:keepLines w:val="0"/>
-        <w:widowControl/>
-        <w:suppressLineNumbers w:val="0"/>
-        <w:ind w:left="720"/>
-        <w:rPr>
-          <w:rFonts w:hint="default" w:ascii="Georgia" w:hAnsi="Georgia" w:cs="Georgia"/>
-          <w:lang w:val="en-US"/>
-        </w:rPr>
-      </w:pPr>
-      <w:r>
-        <w:rPr>
-          <w:rFonts w:hint="default" w:ascii="Georgia" w:hAnsi="Georgia" w:cs="Georgia"/>
-          <w:lang w:val="en-US"/>
-        </w:rPr>
-        <w:t>Time Management</w:t>
-      </w:r>
-    </w:p>
-    <w:p>
-      <w:pPr>
-        <w:pStyle w:val="8"/>
-        <w:keepNext w:val="0"/>
-        <w:keepLines w:val="0"/>
-        <w:widowControl/>
-        <w:suppressLineNumbers w:val="0"/>
-        <w:ind w:left="720"/>
-        <w:rPr>
-          <w:rFonts w:hint="default" w:ascii="Georgia" w:hAnsi="Georgia" w:cs="Georgia"/>
-          <w:lang w:val="en-US"/>
-        </w:rPr>
-      </w:pPr>
-      <w:r>
-        <w:rPr>
-          <w:rFonts w:hint="default" w:ascii="Georgia" w:hAnsi="Georgia" w:cs="Georgia"/>
-          <w:lang w:val="en-US"/>
-        </w:rPr>
-        <w:t>Ethical Awareness</w:t>
-      </w:r>
-    </w:p>
-    <w:p>
-      <w:pPr>
-        <w:pStyle w:val="8"/>
-        <w:keepNext w:val="0"/>
-        <w:keepLines w:val="0"/>
-        <w:widowControl/>
-        <w:suppressLineNumbers w:val="0"/>
-        <w:ind w:left="720"/>
-        <w:rPr>
-          <w:rFonts w:hint="default" w:ascii="Georgia" w:hAnsi="Georgia" w:cs="Georgia"/>
-          <w:lang w:val="en-US"/>
-        </w:rPr>
-      </w:pPr>
-      <w:r>
-        <w:rPr>
-          <w:rFonts w:hint="default" w:ascii="Georgia" w:hAnsi="Georgia" w:cs="Georgia"/>
-          <w:lang w:val="en-US"/>
-        </w:rPr>
-        <w:t>Curiosity and Continuous Learning</w:t>
-      </w:r>
-    </w:p>
-    <w:p>
-      <w:pPr>
-        <w:keepNext w:val="0"/>
-        <w:keepLines w:val="0"/>
-        <w:widowControl/>
-        <w:numPr>
-          <w:ilvl w:val="0"/>
-          <w:numId w:val="0"/>
-        </w:numPr>
-        <w:suppressLineNumbers w:val="0"/>
-        <w:spacing w:before="0" w:beforeAutospacing="1" w:after="0" w:afterAutospacing="1"/>
-        <w:ind w:left="1080" w:leftChars="0"/>
-        <w:rPr>
-          <w:rFonts w:hint="default" w:ascii="Georgia" w:hAnsi="Georgia" w:cs="Georgia"/>
-        </w:rPr>
-      </w:pPr>
-    </w:p>
-    <w:p>
-      <w:pPr>
-        <w:keepNext w:val="0"/>
-        <w:keepLines w:val="0"/>
-        <w:widowControl/>
-        <w:numPr>
-          <w:ilvl w:val="0"/>
-          <w:numId w:val="0"/>
-        </w:numPr>
-        <w:suppressLineNumbers w:val="0"/>
-        <w:spacing w:before="0" w:beforeAutospacing="1" w:after="0" w:afterAutospacing="1"/>
-        <w:ind w:left="1080" w:leftChars="0"/>
-        <w:rPr>
-          <w:rFonts w:hint="default" w:ascii="Georgia" w:hAnsi="Georgia" w:cs="Georgia"/>
-        </w:rPr>
-      </w:pPr>
-    </w:p>
-    <w:p>
-      <w:pPr>
-        <w:keepNext w:val="0"/>
-        <w:keepLines w:val="0"/>
-        <w:widowControl/>
-        <w:suppressLineNumbers w:val="0"/>
-        <w:rPr>
-          <w:rFonts w:hint="default" w:ascii="Georgia" w:hAnsi="Georgia" w:cs="Georgia"/>
-        </w:rPr>
-      </w:pPr>
-    </w:p>
-    <w:p>
-      <w:pPr>
-        <w:rPr>
-          <w:rFonts w:hint="default" w:ascii="Georgia" w:hAnsi="Georgia" w:cs="Georgia"/>
-        </w:rPr>
-      </w:pPr>
-    </w:p>
+        <w:rPr>
+          <w:rFonts w:hint="default" w:ascii="Georgia" w:hAnsi="Georgia" w:cs="Georgia"/>
+        </w:rPr>
+      </w:pPr>
+    </w:p>
+    <w:p/>
     <w:sectPr>
       <w:pgSz w:w="11906" w:h="16838"/>
       <w:pgMar w:top="1440" w:right="1800" w:bottom="1440" w:left="1800" w:header="720" w:footer="720" w:gutter="0"/>
@@ -1338,6 +1940,18 @@
     </w:lvl>
   </w:abstractNum>
   <w:abstractNum w:abstractNumId="1">
+    <w:nsid w:val="C2DC6443"/>
+    <w:multiLevelType w:val="singleLevel"/>
+    <w:tmpl w:val="C2DC6443"/>
+    <w:lvl w:ilvl="0" w:tentative="0">
+      <w:start w:val="5"/>
+      <w:numFmt w:val="decimal"/>
+      <w:suff w:val="space"/>
+      <w:lvlText w:val="%1."/>
+      <w:lvlJc w:val="left"/>
+    </w:lvl>
+  </w:abstractNum>
+  <w:abstractNum w:abstractNumId="2">
     <w:nsid w:val="E8524668"/>
     <w:multiLevelType w:val="singleLevel"/>
     <w:tmpl w:val="E8524668"/>
@@ -1349,7 +1963,7 @@
       <w:lvlJc w:val="left"/>
     </w:lvl>
   </w:abstractNum>
-  <w:abstractNum w:abstractNumId="2">
+  <w:abstractNum w:abstractNumId="3">
     <w:nsid w:val="259C6694"/>
     <w:multiLevelType w:val="singleLevel"/>
     <w:tmpl w:val="259C6694"/>
@@ -1369,14 +1983,40 @@
       </w:rPr>
     </w:lvl>
   </w:abstractNum>
+  <w:abstractNum w:abstractNumId="4">
+    <w:nsid w:val="6D6315FA"/>
+    <w:multiLevelType w:val="singleLevel"/>
+    <w:tmpl w:val="6D6315FA"/>
+    <w:lvl w:ilvl="0" w:tentative="0">
+      <w:start w:val="1"/>
+      <w:numFmt w:val="bullet"/>
+      <w:lvlText w:val=""/>
+      <w:lvlJc w:val="left"/>
+      <w:pPr>
+        <w:tabs>
+          <w:tab w:val="left" w:pos="420"/>
+        </w:tabs>
+        <w:ind w:left="420" w:leftChars="0" w:hanging="420" w:firstLineChars="0"/>
+      </w:pPr>
+      <w:rPr>
+        <w:rFonts w:hint="default" w:ascii="Wingdings" w:hAnsi="Wingdings"/>
+      </w:rPr>
+    </w:lvl>
+  </w:abstractNum>
   <w:num w:numId="1">
-    <w:abstractNumId w:val="2"/>
+    <w:abstractNumId w:val="3"/>
   </w:num>
   <w:num w:numId="2">
-    <w:abstractNumId w:val="1"/>
+    <w:abstractNumId w:val="2"/>
   </w:num>
   <w:num w:numId="3">
     <w:abstractNumId w:val="0"/>
+  </w:num>
+  <w:num w:numId="4">
+    <w:abstractNumId w:val="1"/>
+  </w:num>
+  <w:num w:numId="5">
+    <w:abstractNumId w:val="4"/>
   </w:num>
 </w:numbering>
 </file>
@@ -1457,7 +2097,7 @@
     <w:lsdException w:qFormat="1" w:unhideWhenUsed="0" w:uiPriority="0" w:semiHidden="0" w:name="Title"/>
     <w:lsdException w:unhideWhenUsed="0" w:uiPriority="0" w:semiHidden="0" w:name="Closing"/>
     <w:lsdException w:unhideWhenUsed="0" w:uiPriority="0" w:semiHidden="0" w:name="Signature"/>
-    <w:lsdException w:qFormat="1" w:unhideWhenUsed="0" w:uiPriority="0" w:name="Default Paragraph Font"/>
+    <w:lsdException w:unhideWhenUsed="0" w:uiPriority="0" w:name="Default Paragraph Font"/>
     <w:lsdException w:unhideWhenUsed="0" w:uiPriority="0" w:semiHidden="0" w:name="Body Text"/>
     <w:lsdException w:unhideWhenUsed="0" w:uiPriority="0" w:semiHidden="0" w:name="Body Text Indent"/>
     <w:lsdException w:unhideWhenUsed="0" w:uiPriority="0" w:semiHidden="0" w:name="List Continue"/>
@@ -1495,7 +2135,7 @@
     <w:lsdException w:unhideWhenUsed="0" w:uiPriority="0" w:semiHidden="0" w:name="HTML Sample"/>
     <w:lsdException w:unhideWhenUsed="0" w:uiPriority="0" w:semiHidden="0" w:name="HTML Typewriter"/>
     <w:lsdException w:unhideWhenUsed="0" w:uiPriority="0" w:semiHidden="0" w:name="HTML Variable"/>
-    <w:lsdException w:qFormat="1" w:unhideWhenUsed="0" w:uiPriority="0" w:name="Normal Table"/>
+    <w:lsdException w:unhideWhenUsed="0" w:uiPriority="0" w:name="Normal Table"/>
     <w:lsdException w:unhideWhenUsed="0" w:uiPriority="0" w:semiHidden="0" w:name="annotation subject"/>
     <w:lsdException w:unhideWhenUsed="0" w:uiPriority="0" w:semiHidden="0" w:name="Table Simple 1"/>
     <w:lsdException w:unhideWhenUsed="0" w:uiPriority="0" w:semiHidden="0" w:name="Table Simple 2"/>
@@ -1674,13 +2314,11 @@
   <w:style w:type="character" w:default="1" w:styleId="3">
     <w:name w:val="Default Paragraph Font"/>
     <w:semiHidden/>
-    <w:qFormat/>
     <w:uiPriority w:val="0"/>
   </w:style>
   <w:style w:type="table" w:default="1" w:styleId="4">
     <w:name w:val="Normal Table"/>
     <w:semiHidden/>
-    <w:qFormat/>
     <w:uiPriority w:val="0"/>
     <w:tblPr>
       <w:tblCellMar>
@@ -1692,25 +2330,6 @@
     </w:tblPr>
   </w:style>
   <w:style w:type="character" w:styleId="5">
-    <w:name w:val="Emphasis"/>
-    <w:basedOn w:val="3"/>
-    <w:qFormat/>
-    <w:uiPriority w:val="0"/>
-    <w:rPr>
-      <w:i/>
-      <w:iCs/>
-    </w:rPr>
-  </w:style>
-  <w:style w:type="character" w:styleId="6">
-    <w:name w:val="FollowedHyperlink"/>
-    <w:basedOn w:val="3"/>
-    <w:uiPriority w:val="0"/>
-    <w:rPr>
-      <w:color w:val="800080"/>
-      <w:u w:val="single"/>
-    </w:rPr>
-  </w:style>
-  <w:style w:type="character" w:styleId="7">
     <w:name w:val="Hyperlink"/>
     <w:basedOn w:val="3"/>
     <w:qFormat/>
@@ -1720,7 +2339,7 @@
       <w:u w:val="single"/>
     </w:rPr>
   </w:style>
-  <w:style w:type="paragraph" w:styleId="8">
+  <w:style w:type="paragraph" w:styleId="6">
     <w:name w:val="Normal (Web)"/>
     <w:qFormat/>
     <w:uiPriority w:val="0"/>
@@ -1737,7 +2356,7 @@
       <w:lang w:val="en-US" w:eastAsia="zh-CN" w:bidi="ar"/>
     </w:rPr>
   </w:style>
-  <w:style w:type="character" w:styleId="9">
+  <w:style w:type="character" w:styleId="7">
     <w:name w:val="Strong"/>
     <w:basedOn w:val="3"/>
     <w:qFormat/>

</xml_diff>